<commit_message>
Batterie de tests fonctionnels pour le controleur robot
</commit_message>
<xml_diff>
--- a/RapportTest.docx
+++ b/RapportTest.docx
@@ -1,6 +1,6 @@
 
 <file path=word/document.xml><?xml version="1.0" encoding="utf-8"?>
-<w:document xmlns:wpc="http://schemas.microsoft.com/office/word/2010/wordprocessingCanvas" xmlns:cx="http://schemas.microsoft.com/office/drawing/2014/chartex" xmlns:cx1="http://schemas.microsoft.com/office/drawing/2015/9/8/chartex" xmlns:mc="http://schemas.openxmlformats.org/markup-compatibility/2006" xmlns:o="urn:schemas-microsoft-com:office:office" xmlns:r="http://schemas.openxmlformats.org/officeDocument/2006/relationships" xmlns:m="http://schemas.openxmlformats.org/officeDocument/2006/math" xmlns:v="urn:schemas-microsoft-com:vml" xmlns:wp14="http://schemas.microsoft.com/office/word/2010/wordprocessingDrawing" xmlns:wp="http://schemas.openxmlformats.org/drawingml/2006/wordprocessingDrawing" xmlns:w10="urn:schemas-microsoft-com:office:word" xmlns:w="http://schemas.openxmlformats.org/wordprocessingml/2006/main" xmlns:w14="http://schemas.microsoft.com/office/word/2010/wordml" xmlns:w15="http://schemas.microsoft.com/office/word/2012/wordml" xmlns:w16se="http://schemas.microsoft.com/office/word/2015/wordml/symex" xmlns:wpg="http://schemas.microsoft.com/office/word/2010/wordprocessingGroup" xmlns:wpi="http://schemas.microsoft.com/office/word/2010/wordprocessingInk" xmlns:wne="http://schemas.microsoft.com/office/word/2006/wordml" xmlns:wps="http://schemas.microsoft.com/office/word/2010/wordprocessingShape" mc:Ignorable="w14 w15 w16se wp14">
+<w:document xmlns:wpc="http://schemas.microsoft.com/office/word/2010/wordprocessingCanvas" xmlns:cx="http://schemas.microsoft.com/office/drawing/2014/chartex" xmlns:cx1="http://schemas.microsoft.com/office/drawing/2015/9/8/chartex" xmlns:cx2="http://schemas.microsoft.com/office/drawing/2015/10/21/chartex" xmlns:mc="http://schemas.openxmlformats.org/markup-compatibility/2006" xmlns:o="urn:schemas-microsoft-com:office:office" xmlns:r="http://schemas.openxmlformats.org/officeDocument/2006/relationships" xmlns:m="http://schemas.openxmlformats.org/officeDocument/2006/math" xmlns:v="urn:schemas-microsoft-com:vml" xmlns:wp14="http://schemas.microsoft.com/office/word/2010/wordprocessingDrawing" xmlns:wp="http://schemas.openxmlformats.org/drawingml/2006/wordprocessingDrawing" xmlns:w10="urn:schemas-microsoft-com:office:word" xmlns:w="http://schemas.openxmlformats.org/wordprocessingml/2006/main" xmlns:w14="http://schemas.microsoft.com/office/word/2010/wordml" xmlns:w15="http://schemas.microsoft.com/office/word/2012/wordml" xmlns:w16se="http://schemas.microsoft.com/office/word/2015/wordml/symex" xmlns:wpg="http://schemas.microsoft.com/office/word/2010/wordprocessingGroup" xmlns:wpi="http://schemas.microsoft.com/office/word/2010/wordprocessingInk" xmlns:wne="http://schemas.microsoft.com/office/word/2006/wordml" xmlns:wps="http://schemas.microsoft.com/office/word/2010/wordprocessingShape" mc:Ignorable="w14 w15 w16se wp14">
   <w:body>
     <w:tbl>
       <w:tblPr>
@@ -38,7 +38,7 @@
             <w:r>
               <w:rPr>
                 <w:noProof/>
-                <w:lang w:val="fr-FR"/>
+                <w:lang w:val="en-CA" w:eastAsia="en-CA"/>
               </w:rPr>
               <w:drawing>
                 <wp:inline distT="0" distB="0" distL="0" distR="0">
@@ -1137,7 +1137,7 @@
     </w:p>
     <w:p>
       <w:pPr>
-        <w:pStyle w:val="Paragraphedeliste"/>
+        <w:pStyle w:val="ListParagraph"/>
         <w:numPr>
           <w:ilvl w:val="0"/>
           <w:numId w:val="1"/>
@@ -1154,7 +1154,7 @@
     </w:p>
     <w:p>
       <w:pPr>
-        <w:pStyle w:val="Paragraphedeliste"/>
+        <w:pStyle w:val="ListParagraph"/>
         <w:numPr>
           <w:ilvl w:val="0"/>
           <w:numId w:val="1"/>
@@ -1171,7 +1171,7 @@
     </w:p>
     <w:p>
       <w:pPr>
-        <w:pStyle w:val="Paragraphedeliste"/>
+        <w:pStyle w:val="ListParagraph"/>
         <w:numPr>
           <w:ilvl w:val="0"/>
           <w:numId w:val="1"/>
@@ -1193,7 +1193,7 @@
     </w:p>
     <w:p>
       <w:pPr>
-        <w:pStyle w:val="Paragraphedeliste"/>
+        <w:pStyle w:val="ListParagraph"/>
         <w:numPr>
           <w:ilvl w:val="0"/>
           <w:numId w:val="2"/>
@@ -1210,7 +1210,7 @@
     </w:p>
     <w:p>
       <w:pPr>
-        <w:pStyle w:val="Paragraphedeliste"/>
+        <w:pStyle w:val="ListParagraph"/>
         <w:numPr>
           <w:ilvl w:val="0"/>
           <w:numId w:val="2"/>
@@ -1227,7 +1227,7 @@
     </w:p>
     <w:p>
       <w:pPr>
-        <w:pStyle w:val="Paragraphedeliste"/>
+        <w:pStyle w:val="ListParagraph"/>
         <w:numPr>
           <w:ilvl w:val="0"/>
           <w:numId w:val="2"/>
@@ -1250,7 +1250,7 @@
     <w:p/>
     <w:tbl>
       <w:tblPr>
-        <w:tblStyle w:val="Grilledutableau"/>
+        <w:tblStyle w:val="TableGrid"/>
         <w:tblW w:w="0" w:type="auto"/>
         <w:tblLook w:val="04A0" w:firstRow="1" w:lastRow="0" w:firstColumn="1" w:lastColumn="0" w:noHBand="0" w:noVBand="1"/>
       </w:tblPr>
@@ -1412,7 +1412,7 @@
     <w:p/>
     <w:tbl>
       <w:tblPr>
-        <w:tblStyle w:val="Grilledutableau"/>
+        <w:tblStyle w:val="TableGrid"/>
         <w:tblW w:w="0" w:type="auto"/>
         <w:tblLook w:val="04A0" w:firstRow="1" w:lastRow="0" w:firstColumn="1" w:lastColumn="0" w:noHBand="0" w:noVBand="1"/>
       </w:tblPr>
@@ -1704,7 +1704,7 @@
     </w:p>
     <w:tbl>
       <w:tblPr>
-        <w:tblStyle w:val="Grilledutableau"/>
+        <w:tblStyle w:val="TableGrid"/>
         <w:tblW w:w="0" w:type="auto"/>
         <w:tblLook w:val="04A0" w:firstRow="1" w:lastRow="0" w:firstColumn="1" w:lastColumn="0" w:noHBand="0" w:noVBand="1"/>
       </w:tblPr>
@@ -1984,7 +1984,7 @@
     </w:p>
     <w:tbl>
       <w:tblPr>
-        <w:tblStyle w:val="Grilledutableau"/>
+        <w:tblStyle w:val="TableGrid"/>
         <w:tblW w:w="0" w:type="auto"/>
         <w:tblLook w:val="04A0" w:firstRow="1" w:lastRow="0" w:firstColumn="1" w:lastColumn="0" w:noHBand="0" w:noVBand="1"/>
       </w:tblPr>
@@ -2145,25 +2145,7 @@
                 <w:szCs w:val="19"/>
                 <w:lang w:val="fr-FR" w:eastAsia="en-US"/>
               </w:rPr>
-              <w:t xml:space="preserve">&amp; </w:t>
-            </w:r>
-            <w:r>
-              <w:rPr>
-                <w:rFonts w:ascii="Consolas" w:eastAsiaTheme="minorHAnsi" w:hAnsi="Consolas" w:cs="Consolas"/>
-                <w:sz w:val="19"/>
-                <w:szCs w:val="19"/>
-                <w:lang w:val="fr-FR" w:eastAsia="en-US"/>
-              </w:rPr>
-              <w:t>cercle</w:t>
-            </w:r>
-            <w:r>
-              <w:rPr>
-                <w:rFonts w:ascii="Consolas" w:eastAsiaTheme="minorHAnsi" w:hAnsi="Consolas" w:cs="Consolas"/>
-                <w:sz w:val="19"/>
-                <w:szCs w:val="19"/>
-                <w:lang w:val="fr-FR" w:eastAsia="en-US"/>
-              </w:rPr>
-              <w:t xml:space="preserve">) </w:t>
+              <w:t xml:space="preserve">&amp; cercle) </w:t>
             </w:r>
             <w:proofErr w:type="spellStart"/>
             <w:r>
@@ -2291,7 +2273,7 @@
     </w:p>
     <w:tbl>
       <w:tblPr>
-        <w:tblStyle w:val="Grilledutableau"/>
+        <w:tblStyle w:val="TableGrid"/>
         <w:tblW w:w="0" w:type="auto"/>
         <w:tblLook w:val="04A0" w:firstRow="1" w:lastRow="0" w:firstColumn="1" w:lastColumn="0" w:noHBand="0" w:noVBand="1"/>
       </w:tblPr>
@@ -2549,7 +2531,7 @@
     </w:p>
     <w:tbl>
       <w:tblPr>
-        <w:tblStyle w:val="Grilledutableau"/>
+        <w:tblStyle w:val="TableGrid"/>
         <w:tblW w:w="0" w:type="auto"/>
         <w:tblLook w:val="04A0" w:firstRow="1" w:lastRow="0" w:firstColumn="1" w:lastColumn="0" w:noHBand="0" w:noVBand="1"/>
       </w:tblPr>
@@ -2829,7 +2811,7 @@
     </w:p>
     <w:tbl>
       <w:tblPr>
-        <w:tblStyle w:val="Grilledutableau"/>
+        <w:tblStyle w:val="TableGrid"/>
         <w:tblW w:w="0" w:type="auto"/>
         <w:tblLook w:val="04A0" w:firstRow="1" w:lastRow="0" w:firstColumn="1" w:lastColumn="0" w:noHBand="0" w:noVBand="1"/>
       </w:tblPr>
@@ -3109,7 +3091,7 @@
     </w:p>
     <w:tbl>
       <w:tblPr>
-        <w:tblStyle w:val="Grilledutableau"/>
+        <w:tblStyle w:val="TableGrid"/>
         <w:tblW w:w="0" w:type="auto"/>
         <w:tblLook w:val="04A0" w:firstRow="1" w:lastRow="0" w:firstColumn="1" w:lastColumn="0" w:noHBand="0" w:noVBand="1"/>
       </w:tblPr>
@@ -3270,34 +3252,7 @@
                 <w:szCs w:val="19"/>
                 <w:lang w:val="fr-FR" w:eastAsia="en-US"/>
               </w:rPr>
-              <w:t>::dvec3</w:t>
-            </w:r>
-            <w:r>
-              <w:rPr>
-                <w:rFonts w:ascii="Consolas" w:eastAsiaTheme="minorHAnsi" w:hAnsi="Consolas" w:cs="Consolas"/>
-                <w:sz w:val="19"/>
-                <w:szCs w:val="19"/>
-                <w:lang w:val="fr-FR" w:eastAsia="en-US"/>
-              </w:rPr>
-              <w:t xml:space="preserve">&amp; </w:t>
-            </w:r>
-            <w:r>
-              <w:rPr>
-                <w:rFonts w:ascii="Consolas" w:eastAsiaTheme="minorHAnsi" w:hAnsi="Consolas" w:cs="Consolas"/>
-                <w:sz w:val="19"/>
-                <w:szCs w:val="19"/>
-                <w:lang w:val="fr-FR" w:eastAsia="en-US"/>
-              </w:rPr>
-              <w:t>point</w:t>
-            </w:r>
-            <w:r>
-              <w:rPr>
-                <w:rFonts w:ascii="Consolas" w:eastAsiaTheme="minorHAnsi" w:hAnsi="Consolas" w:cs="Consolas"/>
-                <w:sz w:val="19"/>
-                <w:szCs w:val="19"/>
-                <w:lang w:val="fr-FR" w:eastAsia="en-US"/>
-              </w:rPr>
-              <w:t xml:space="preserve">) </w:t>
+              <w:t xml:space="preserve">::dvec3&amp; point) </w:t>
             </w:r>
             <w:proofErr w:type="spellStart"/>
             <w:r>
@@ -3431,7 +3386,7 @@
     </w:p>
     <w:tbl>
       <w:tblPr>
-        <w:tblStyle w:val="Grilledutableau"/>
+        <w:tblStyle w:val="TableGrid"/>
         <w:tblW w:w="0" w:type="auto"/>
         <w:tblLook w:val="04A0" w:firstRow="1" w:lastRow="0" w:firstColumn="1" w:lastColumn="0" w:noHBand="0" w:noVBand="1"/>
       </w:tblPr>
@@ -3601,7 +3556,7 @@
     </w:p>
     <w:tbl>
       <w:tblPr>
-        <w:tblStyle w:val="Grilledutableau"/>
+        <w:tblStyle w:val="TableGrid"/>
         <w:tblW w:w="0" w:type="auto"/>
         <w:tblLook w:val="04A0" w:firstRow="1" w:lastRow="0" w:firstColumn="1" w:lastColumn="0" w:noHBand="0" w:noVBand="1"/>
       </w:tblPr>
@@ -3881,7 +3836,7 @@
     </w:p>
     <w:tbl>
       <w:tblPr>
-        <w:tblStyle w:val="Grilledutableau"/>
+        <w:tblStyle w:val="TableGrid"/>
         <w:tblW w:w="0" w:type="auto"/>
         <w:tblLook w:val="04A0" w:firstRow="1" w:lastRow="0" w:firstColumn="1" w:lastColumn="0" w:noHBand="0" w:noVBand="1"/>
       </w:tblPr>
@@ -4042,25 +3997,7 @@
                 <w:szCs w:val="19"/>
                 <w:lang w:val="fr-FR" w:eastAsia="en-US"/>
               </w:rPr>
-              <w:t xml:space="preserve">&amp; </w:t>
-            </w:r>
-            <w:r>
-              <w:rPr>
-                <w:rFonts w:ascii="Consolas" w:eastAsiaTheme="minorHAnsi" w:hAnsi="Consolas" w:cs="Consolas"/>
-                <w:sz w:val="19"/>
-                <w:szCs w:val="19"/>
-                <w:lang w:val="fr-FR" w:eastAsia="en-US"/>
-              </w:rPr>
-              <w:t>cercle</w:t>
-            </w:r>
-            <w:r>
-              <w:rPr>
-                <w:rFonts w:ascii="Consolas" w:eastAsiaTheme="minorHAnsi" w:hAnsi="Consolas" w:cs="Consolas"/>
-                <w:sz w:val="19"/>
-                <w:szCs w:val="19"/>
-                <w:lang w:val="fr-FR" w:eastAsia="en-US"/>
-              </w:rPr>
-              <w:t xml:space="preserve">) </w:t>
+              <w:t xml:space="preserve">&amp; cercle) </w:t>
             </w:r>
             <w:proofErr w:type="spellStart"/>
             <w:r>
@@ -4179,7 +4116,7 @@
     </w:p>
     <w:tbl>
       <w:tblPr>
-        <w:tblStyle w:val="Grilledutableau"/>
+        <w:tblStyle w:val="TableGrid"/>
         <w:tblW w:w="0" w:type="auto"/>
         <w:tblLook w:val="04A0" w:firstRow="1" w:lastRow="0" w:firstColumn="1" w:lastColumn="0" w:noHBand="0" w:noVBand="1"/>
       </w:tblPr>
@@ -4342,7 +4279,7 @@
     <w:p/>
     <w:tbl>
       <w:tblPr>
-        <w:tblStyle w:val="Grilledutableau"/>
+        <w:tblStyle w:val="TableGrid"/>
         <w:tblW w:w="0" w:type="auto"/>
         <w:tblLook w:val="04A0" w:firstRow="1" w:lastRow="0" w:firstColumn="1" w:lastColumn="0" w:noHBand="0" w:noVBand="1"/>
       </w:tblPr>
@@ -4637,7 +4574,7 @@
     </w:p>
     <w:tbl>
       <w:tblPr>
-        <w:tblStyle w:val="Grilledutableau"/>
+        <w:tblStyle w:val="TableGrid"/>
         <w:tblW w:w="0" w:type="auto"/>
         <w:tblLook w:val="04A0" w:firstRow="1" w:lastRow="0" w:firstColumn="1" w:lastColumn="0" w:noHBand="0" w:noVBand="1"/>
       </w:tblPr>
@@ -4799,7 +4736,7 @@
     <w:p/>
     <w:tbl>
       <w:tblPr>
-        <w:tblStyle w:val="Grilledutableau"/>
+        <w:tblStyle w:val="TableGrid"/>
         <w:tblW w:w="0" w:type="auto"/>
         <w:tblLook w:val="04A0" w:firstRow="1" w:lastRow="0" w:firstColumn="1" w:lastColumn="0" w:noHBand="0" w:noVBand="1"/>
       </w:tblPr>
@@ -5045,7 +4982,7 @@
     </w:p>
     <w:tbl>
       <w:tblPr>
-        <w:tblStyle w:val="Grilledutableau"/>
+        <w:tblStyle w:val="TableGrid"/>
         <w:tblW w:w="0" w:type="auto"/>
         <w:tblLook w:val="04A0" w:firstRow="1" w:lastRow="0" w:firstColumn="1" w:lastColumn="0" w:noHBand="0" w:noVBand="1"/>
       </w:tblPr>
@@ -5291,12 +5228,437 @@
       <w:r>
         <w:br w:type="page"/>
       </w:r>
+    </w:p>
+    <w:tbl>
+      <w:tblPr>
+        <w:tblStyle w:val="TableGrid"/>
+        <w:tblW w:w="0" w:type="auto"/>
+        <w:tblLook w:val="04A0" w:firstRow="1" w:lastRow="0" w:firstColumn="1" w:lastColumn="0" w:noHBand="0" w:noVBand="1"/>
+      </w:tblPr>
+      <w:tblGrid>
+        <w:gridCol w:w="1809"/>
+        <w:gridCol w:w="4253"/>
+        <w:gridCol w:w="1083"/>
+        <w:gridCol w:w="1726"/>
+      </w:tblGrid>
+      <w:tr>
+        <w:trPr>
+          <w:trHeight w:val="357"/>
+        </w:trPr>
+        <w:tc>
+          <w:tcPr>
+            <w:tcW w:w="8780" w:type="dxa"/>
+            <w:gridSpan w:val="4"/>
+            <w:shd w:val="clear" w:color="auto" w:fill="8DB3E2" w:themeFill="text2" w:themeFillTint="66"/>
+            <w:vAlign w:val="center"/>
+          </w:tcPr>
+          <w:p>
+            <w:pPr>
+              <w:rPr>
+                <w:b/>
+              </w:rPr>
+            </w:pPr>
+            <w:r>
+              <w:rPr>
+                <w:b/>
+              </w:rPr>
+              <w:lastRenderedPageBreak/>
+              <w:t xml:space="preserve">Suite de cas de test </w:t>
+            </w:r>
+            <w:r>
+              <w:rPr>
+                <w:b/>
+              </w:rPr>
+              <w:t xml:space="preserve"># </w:t>
+            </w:r>
+          </w:p>
+        </w:tc>
+      </w:tr>
+      <w:tr>
+        <w:tc>
+          <w:tcPr>
+            <w:tcW w:w="1809" w:type="dxa"/>
+            <w:shd w:val="clear" w:color="auto" w:fill="F2F2F2" w:themeFill="background1" w:themeFillShade="F2"/>
+            <w:vAlign w:val="center"/>
+          </w:tcPr>
+          <w:p>
+            <w:pPr>
+              <w:rPr>
+                <w:b/>
+              </w:rPr>
+            </w:pPr>
+            <w:r>
+              <w:rPr>
+                <w:b/>
+              </w:rPr>
+              <w:t>Classe testée</w:t>
+            </w:r>
+          </w:p>
+        </w:tc>
+        <w:tc>
+          <w:tcPr>
+            <w:tcW w:w="4253" w:type="dxa"/>
+          </w:tcPr>
+          <w:p>
+            <w:proofErr w:type="spellStart"/>
+            <w:r>
+              <w:t>ControleRobot</w:t>
+            </w:r>
+            <w:proofErr w:type="spellEnd"/>
+            <w:r>
+              <w:t xml:space="preserve"> (</w:t>
+            </w:r>
+            <w:proofErr w:type="spellStart"/>
+            <w:r>
+              <w:t>ControleRobotTest</w:t>
+            </w:r>
+            <w:proofErr w:type="spellEnd"/>
+            <w:r>
+              <w:t>)</w:t>
+            </w:r>
+          </w:p>
+        </w:tc>
+        <w:tc>
+          <w:tcPr>
+            <w:tcW w:w="992" w:type="dxa"/>
+            <w:shd w:val="clear" w:color="auto" w:fill="F2F2F2" w:themeFill="background1" w:themeFillShade="F2"/>
+            <w:vAlign w:val="center"/>
+          </w:tcPr>
+          <w:p>
+            <w:pPr>
+              <w:rPr>
+                <w:b/>
+              </w:rPr>
+            </w:pPr>
+            <w:r>
+              <w:rPr>
+                <w:b/>
+              </w:rPr>
+              <w:t>Branche</w:t>
+            </w:r>
+          </w:p>
+        </w:tc>
+        <w:tc>
+          <w:tcPr>
+            <w:tcW w:w="1726" w:type="dxa"/>
+          </w:tcPr>
+          <w:p/>
+        </w:tc>
+      </w:tr>
+      <w:tr>
+        <w:trPr>
+          <w:trHeight w:hRule="exact" w:val="57"/>
+        </w:trPr>
+        <w:tc>
+          <w:tcPr>
+            <w:tcW w:w="8780" w:type="dxa"/>
+            <w:gridSpan w:val="4"/>
+            <w:vAlign w:val="center"/>
+          </w:tcPr>
+          <w:p/>
+        </w:tc>
+      </w:tr>
+      <w:tr>
+        <w:tc>
+          <w:tcPr>
+            <w:tcW w:w="8780" w:type="dxa"/>
+            <w:gridSpan w:val="4"/>
+            <w:shd w:val="clear" w:color="auto" w:fill="F2F2F2" w:themeFill="background1" w:themeFillShade="F2"/>
+            <w:vAlign w:val="center"/>
+          </w:tcPr>
+          <w:p>
+            <w:pPr>
+              <w:rPr>
+                <w:b/>
+              </w:rPr>
+            </w:pPr>
+            <w:r>
+              <w:rPr>
+                <w:b/>
+              </w:rPr>
+              <w:t>Justification</w:t>
+            </w:r>
+          </w:p>
+        </w:tc>
+      </w:tr>
+      <w:tr>
+        <w:tc>
+          <w:tcPr>
+            <w:tcW w:w="8780" w:type="dxa"/>
+            <w:gridSpan w:val="4"/>
+          </w:tcPr>
+          <w:p/>
+        </w:tc>
+      </w:tr>
+    </w:tbl>
+    <w:p>
+      <w:pPr>
+        <w:suppressAutoHyphens w:val="0"/>
+        <w:spacing w:line="276" w:lineRule="auto"/>
+      </w:pPr>
+    </w:p>
+    <w:tbl>
+      <w:tblPr>
+        <w:tblStyle w:val="TableGrid"/>
+        <w:tblW w:w="0" w:type="auto"/>
+        <w:tblLook w:val="04A0" w:firstRow="1" w:lastRow="0" w:firstColumn="1" w:lastColumn="0" w:noHBand="0" w:noVBand="1"/>
+      </w:tblPr>
+      <w:tblGrid>
+        <w:gridCol w:w="1809"/>
+        <w:gridCol w:w="6971"/>
+      </w:tblGrid>
+      <w:tr>
+        <w:tc>
+          <w:tcPr>
+            <w:tcW w:w="8780" w:type="dxa"/>
+            <w:gridSpan w:val="2"/>
+            <w:shd w:val="clear" w:color="auto" w:fill="BFBFBF" w:themeFill="background1" w:themeFillShade="BF"/>
+            <w:vAlign w:val="center"/>
+          </w:tcPr>
+          <w:p>
+            <w:pPr>
+              <w:rPr>
+                <w:b/>
+              </w:rPr>
+            </w:pPr>
+            <w:r>
+              <w:rPr>
+                <w:b/>
+              </w:rPr>
+              <w:t>Cas de test</w:t>
+            </w:r>
+            <w:r>
+              <w:rPr>
+                <w:b/>
+              </w:rPr>
+              <w:t xml:space="preserve"> # </w:t>
+            </w:r>
+          </w:p>
+        </w:tc>
+      </w:tr>
+      <w:tr>
+        <w:tc>
+          <w:tcPr>
+            <w:tcW w:w="1809" w:type="dxa"/>
+            <w:shd w:val="clear" w:color="auto" w:fill="F2F2F2" w:themeFill="background1" w:themeFillShade="F2"/>
+            <w:vAlign w:val="center"/>
+          </w:tcPr>
+          <w:p>
+            <w:pPr>
+              <w:rPr>
+                <w:b/>
+              </w:rPr>
+            </w:pPr>
+            <w:r>
+              <w:rPr>
+                <w:b/>
+              </w:rPr>
+              <w:t>Méthode testée</w:t>
+            </w:r>
+          </w:p>
+        </w:tc>
+        <w:tc>
+          <w:tcPr>
+            <w:tcW w:w="6971" w:type="dxa"/>
+          </w:tcPr>
+          <w:p>
+            <w:proofErr w:type="spellStart"/>
+            <w:r>
+              <w:rPr>
+                <w:rFonts w:ascii="Consolas" w:eastAsiaTheme="minorHAnsi" w:hAnsi="Consolas" w:cs="Consolas"/>
+                <w:sz w:val="19"/>
+                <w:szCs w:val="19"/>
+                <w:lang w:val="fr-FR" w:eastAsia="en-US"/>
+              </w:rPr>
+              <w:t>Void</w:t>
+            </w:r>
+            <w:proofErr w:type="spellEnd"/>
+            <w:r>
+              <w:rPr>
+                <w:rFonts w:ascii="Consolas" w:eastAsiaTheme="minorHAnsi" w:hAnsi="Consolas" w:cs="Consolas"/>
+                <w:sz w:val="19"/>
+                <w:szCs w:val="19"/>
+                <w:lang w:val="fr-FR" w:eastAsia="en-US"/>
+              </w:rPr>
+              <w:t xml:space="preserve"> </w:t>
+            </w:r>
+            <w:proofErr w:type="spellStart"/>
+            <w:proofErr w:type="gramStart"/>
+            <w:r>
+              <w:rPr>
+                <w:rFonts w:ascii="Consolas" w:eastAsiaTheme="minorHAnsi" w:hAnsi="Consolas" w:cs="Consolas"/>
+                <w:sz w:val="19"/>
+                <w:szCs w:val="19"/>
+                <w:lang w:val="fr-FR" w:eastAsia="en-US"/>
+              </w:rPr>
+              <w:t>SuiveurLigne</w:t>
+            </w:r>
+            <w:proofErr w:type="spellEnd"/>
+            <w:r>
+              <w:rPr>
+                <w:rFonts w:ascii="Consolas" w:eastAsiaTheme="minorHAnsi" w:hAnsi="Consolas" w:cs="Consolas"/>
+                <w:sz w:val="19"/>
+                <w:szCs w:val="19"/>
+                <w:lang w:val="fr-FR" w:eastAsia="en-US"/>
+              </w:rPr>
+              <w:t>::</w:t>
+            </w:r>
+            <w:proofErr w:type="spellStart"/>
+            <w:proofErr w:type="gramEnd"/>
+            <w:r>
+              <w:rPr>
+                <w:rFonts w:ascii="Consolas" w:eastAsiaTheme="minorHAnsi" w:hAnsi="Consolas" w:cs="Consolas"/>
+                <w:sz w:val="19"/>
+                <w:szCs w:val="19"/>
+                <w:lang w:val="fr-FR" w:eastAsia="en-US"/>
+              </w:rPr>
+              <w:t>obtenirEtatCapteurs</w:t>
+            </w:r>
+            <w:proofErr w:type="spellEnd"/>
+            <w:r>
+              <w:rPr>
+                <w:rFonts w:ascii="Consolas" w:eastAsiaTheme="minorHAnsi" w:hAnsi="Consolas" w:cs="Consolas"/>
+                <w:sz w:val="19"/>
+                <w:szCs w:val="19"/>
+                <w:lang w:val="fr-FR" w:eastAsia="en-US"/>
+              </w:rPr>
+              <w:t xml:space="preserve">() </w:t>
+            </w:r>
+            <w:proofErr w:type="spellStart"/>
+            <w:r>
+              <w:rPr>
+                <w:rFonts w:ascii="Consolas" w:eastAsiaTheme="minorHAnsi" w:hAnsi="Consolas" w:cs="Consolas"/>
+                <w:sz w:val="19"/>
+                <w:szCs w:val="19"/>
+                <w:lang w:val="fr-FR" w:eastAsia="en-US"/>
+              </w:rPr>
+              <w:t>const</w:t>
+            </w:r>
+            <w:proofErr w:type="spellEnd"/>
+          </w:p>
+        </w:tc>
+      </w:tr>
+      <w:tr>
+        <w:trPr>
+          <w:trHeight w:hRule="exact" w:val="57"/>
+        </w:trPr>
+        <w:tc>
+          <w:tcPr>
+            <w:tcW w:w="8780" w:type="dxa"/>
+            <w:gridSpan w:val="2"/>
+            <w:vAlign w:val="center"/>
+          </w:tcPr>
+          <w:p/>
+        </w:tc>
+      </w:tr>
+      <w:tr>
+        <w:tc>
+          <w:tcPr>
+            <w:tcW w:w="8780" w:type="dxa"/>
+            <w:gridSpan w:val="2"/>
+            <w:shd w:val="clear" w:color="auto" w:fill="F2F2F2" w:themeFill="background1" w:themeFillShade="F2"/>
+            <w:vAlign w:val="center"/>
+          </w:tcPr>
+          <w:p>
+            <w:pPr>
+              <w:rPr>
+                <w:b/>
+              </w:rPr>
+            </w:pPr>
+            <w:r>
+              <w:rPr>
+                <w:b/>
+              </w:rPr>
+              <w:t>Justification</w:t>
+            </w:r>
+          </w:p>
+        </w:tc>
+      </w:tr>
+      <w:tr>
+        <w:tc>
+          <w:tcPr>
+            <w:tcW w:w="8780" w:type="dxa"/>
+            <w:gridSpan w:val="2"/>
+            <w:vAlign w:val="center"/>
+          </w:tcPr>
+          <w:p/>
+        </w:tc>
+      </w:tr>
+      <w:tr>
+        <w:trPr>
+          <w:trHeight w:hRule="exact" w:val="57"/>
+        </w:trPr>
+        <w:tc>
+          <w:tcPr>
+            <w:tcW w:w="8780" w:type="dxa"/>
+            <w:gridSpan w:val="2"/>
+            <w:vAlign w:val="center"/>
+          </w:tcPr>
+          <w:p/>
+        </w:tc>
+      </w:tr>
+      <w:tr>
+        <w:tc>
+          <w:tcPr>
+            <w:tcW w:w="8780" w:type="dxa"/>
+            <w:gridSpan w:val="2"/>
+            <w:shd w:val="clear" w:color="auto" w:fill="F2F2F2" w:themeFill="background1" w:themeFillShade="F2"/>
+            <w:vAlign w:val="center"/>
+          </w:tcPr>
+          <w:p>
+            <w:pPr>
+              <w:rPr>
+                <w:b/>
+              </w:rPr>
+            </w:pPr>
+            <w:r>
+              <w:rPr>
+                <w:b/>
+              </w:rPr>
+              <w:t>Explication du cas de test</w:t>
+            </w:r>
+          </w:p>
+        </w:tc>
+      </w:tr>
+      <w:tr>
+        <w:tc>
+          <w:tcPr>
+            <w:tcW w:w="8780" w:type="dxa"/>
+            <w:gridSpan w:val="2"/>
+          </w:tcPr>
+          <w:p/>
+        </w:tc>
+      </w:tr>
+    </w:tbl>
+    <w:p>
+      <w:pPr>
+        <w:suppressAutoHyphens w:val="0"/>
+        <w:spacing w:line="276" w:lineRule="auto"/>
+      </w:pPr>
       <w:bookmarkStart w:id="0" w:name="_GoBack"/>
       <w:bookmarkEnd w:id="0"/>
     </w:p>
     <w:p>
       <w:pPr>
-        <w:pStyle w:val="Titre1"/>
+        <w:suppressAutoHyphens w:val="0"/>
+        <w:spacing w:line="276" w:lineRule="auto"/>
+        <w:rPr>
+          <w:rFonts w:asciiTheme="majorHAnsi" w:eastAsiaTheme="majorEastAsia" w:hAnsiTheme="majorHAnsi" w:cstheme="majorBidi"/>
+          <w:b/>
+          <w:bCs/>
+          <w:color w:val="365F91" w:themeColor="accent1" w:themeShade="BF"/>
+          <w:sz w:val="28"/>
+          <w:szCs w:val="28"/>
+          <w:lang w:eastAsia="en-US" w:bidi="en-US"/>
+        </w:rPr>
+      </w:pPr>
+      <w:r>
+        <w:br w:type="page"/>
+      </w:r>
+    </w:p>
+    <w:p>
+      <w:pPr>
+        <w:pStyle w:val="Heading1"/>
       </w:pPr>
       <w:r>
         <w:lastRenderedPageBreak/>
@@ -5311,7 +5673,7 @@
     </w:p>
     <w:p>
       <w:pPr>
-        <w:pStyle w:val="Paragraphedeliste"/>
+        <w:pStyle w:val="ListParagraph"/>
         <w:numPr>
           <w:ilvl w:val="0"/>
           <w:numId w:val="1"/>
@@ -5346,7 +5708,7 @@
     </w:p>
     <w:p>
       <w:pPr>
-        <w:pStyle w:val="Paragraphedeliste"/>
+        <w:pStyle w:val="ListParagraph"/>
         <w:numPr>
           <w:ilvl w:val="0"/>
           <w:numId w:val="1"/>
@@ -5372,12 +5734,12 @@
     </w:p>
     <w:p>
       <w:pPr>
-        <w:pStyle w:val="Paragraphedeliste"/>
-      </w:pPr>
-    </w:p>
-    <w:p>
-      <w:pPr>
-        <w:pStyle w:val="Titre2"/>
+        <w:pStyle w:val="ListParagraph"/>
+      </w:pPr>
+    </w:p>
+    <w:p>
+      <w:pPr>
+        <w:pStyle w:val="Heading2"/>
       </w:pPr>
       <w:r>
         <w:t>Choix des cas de test</w:t>
@@ -5385,7 +5747,7 @@
     </w:p>
     <w:tbl>
       <w:tblPr>
-        <w:tblStyle w:val="Grilledutableau"/>
+        <w:tblStyle w:val="TableGrid"/>
         <w:tblW w:w="8864" w:type="dxa"/>
         <w:tblInd w:w="108" w:type="dxa"/>
         <w:tblLook w:val="04A0" w:firstRow="1" w:lastRow="0" w:firstColumn="1" w:lastColumn="0" w:noHBand="0" w:noVBand="1"/>
@@ -5402,7 +5764,7 @@
           </w:tcPr>
           <w:p>
             <w:pPr>
-              <w:pStyle w:val="Sansinterligne"/>
+              <w:pStyle w:val="NoSpacing"/>
               <w:jc w:val="left"/>
               <w:rPr>
                 <w:b/>
@@ -5429,7 +5791,7 @@
           </w:tcPr>
           <w:p>
             <w:pPr>
-              <w:pStyle w:val="Sansinterligne"/>
+              <w:pStyle w:val="NoSpacing"/>
             </w:pPr>
             <w:r>
               <w:t xml:space="preserve">Les cas de test choisis sont </w:t>
@@ -5446,7 +5808,7 @@
           </w:p>
           <w:p>
             <w:pPr>
-              <w:pStyle w:val="Sansinterligne"/>
+              <w:pStyle w:val="NoSpacing"/>
               <w:rPr>
                 <w:b/>
               </w:rPr>
@@ -5460,7 +5822,7 @@
           </w:p>
           <w:p>
             <w:pPr>
-              <w:pStyle w:val="Sansinterligne"/>
+              <w:pStyle w:val="NoSpacing"/>
             </w:pPr>
             <w:r>
               <w:t xml:space="preserve">La justification est </w:t>
@@ -5485,7 +5847,7 @@
           </w:tcPr>
           <w:p>
             <w:pPr>
-              <w:pStyle w:val="Sansinterligne"/>
+              <w:pStyle w:val="NoSpacing"/>
               <w:jc w:val="left"/>
               <w:rPr>
                 <w:b/>
@@ -5512,7 +5874,7 @@
           </w:tcPr>
           <w:p>
             <w:pPr>
-              <w:pStyle w:val="Sansinterligne"/>
+              <w:pStyle w:val="NoSpacing"/>
             </w:pPr>
             <w:r>
               <w:t xml:space="preserve">Les cas de test choisis sont </w:t>
@@ -5538,7 +5900,7 @@
           </w:p>
           <w:p>
             <w:pPr>
-              <w:pStyle w:val="Sansinterligne"/>
+              <w:pStyle w:val="NoSpacing"/>
               <w:rPr>
                 <w:b/>
               </w:rPr>
@@ -5552,7 +5914,7 @@
           </w:p>
           <w:p>
             <w:pPr>
-              <w:pStyle w:val="Sansinterligne"/>
+              <w:pStyle w:val="NoSpacing"/>
             </w:pPr>
             <w:r>
               <w:t xml:space="preserve">La justification est </w:t>
@@ -5586,7 +5948,7 @@
           </w:tcPr>
           <w:p>
             <w:pPr>
-              <w:pStyle w:val="Sansinterligne"/>
+              <w:pStyle w:val="NoSpacing"/>
               <w:jc w:val="left"/>
               <w:rPr>
                 <w:rFonts w:ascii="Calibri" w:eastAsia="Times New Roman" w:hAnsi="Calibri" w:cs="Times New Roman"/>
@@ -5608,7 +5970,7 @@
           </w:tcPr>
           <w:p>
             <w:pPr>
-              <w:pStyle w:val="Sansinterligne"/>
+              <w:pStyle w:val="NoSpacing"/>
             </w:pPr>
             <w:r>
               <w:t xml:space="preserve">Les cas de test choisis sont </w:t>
@@ -5625,7 +5987,7 @@
           </w:p>
           <w:p>
             <w:pPr>
-              <w:pStyle w:val="Sansinterligne"/>
+              <w:pStyle w:val="NoSpacing"/>
               <w:rPr>
                 <w:b/>
               </w:rPr>
@@ -5639,7 +6001,7 @@
           </w:p>
           <w:p>
             <w:pPr>
-              <w:pStyle w:val="Sansinterligne"/>
+              <w:pStyle w:val="NoSpacing"/>
             </w:pPr>
             <w:r>
               <w:t xml:space="preserve">La justification est </w:t>
@@ -5688,7 +6050,7 @@
           </w:tcPr>
           <w:p>
             <w:pPr>
-              <w:pStyle w:val="Sansinterligne"/>
+              <w:pStyle w:val="NoSpacing"/>
               <w:jc w:val="left"/>
               <w:rPr>
                 <w:b/>
@@ -5716,7 +6078,7 @@
           </w:tcPr>
           <w:p>
             <w:pPr>
-              <w:pStyle w:val="Sansinterligne"/>
+              <w:pStyle w:val="NoSpacing"/>
             </w:pPr>
             <w:r>
               <w:t xml:space="preserve">Les cas de test choisis sont </w:t>
@@ -5733,7 +6095,7 @@
           </w:p>
           <w:p>
             <w:pPr>
-              <w:pStyle w:val="Sansinterligne"/>
+              <w:pStyle w:val="NoSpacing"/>
               <w:rPr>
                 <w:b/>
               </w:rPr>
@@ -5747,7 +6109,7 @@
           </w:p>
           <w:p>
             <w:pPr>
-              <w:pStyle w:val="Sansinterligne"/>
+              <w:pStyle w:val="NoSpacing"/>
             </w:pPr>
             <w:r>
               <w:t xml:space="preserve">La justification est </w:t>
@@ -5781,7 +6143,7 @@
           </w:tcPr>
           <w:p>
             <w:pPr>
-              <w:pStyle w:val="Sansinterligne"/>
+              <w:pStyle w:val="NoSpacing"/>
               <w:jc w:val="left"/>
               <w:rPr>
                 <w:b/>
@@ -5809,7 +6171,7 @@
           </w:tcPr>
           <w:p>
             <w:pPr>
-              <w:pStyle w:val="Sansinterligne"/>
+              <w:pStyle w:val="NoSpacing"/>
             </w:pPr>
             <w:r>
               <w:t xml:space="preserve">Les cas de test choisis ne sont </w:t>
@@ -5835,7 +6197,7 @@
           </w:p>
           <w:p>
             <w:pPr>
-              <w:pStyle w:val="Sansinterligne"/>
+              <w:pStyle w:val="NoSpacing"/>
               <w:rPr>
                 <w:b/>
               </w:rPr>
@@ -5849,7 +6211,7 @@
           </w:p>
           <w:p>
             <w:pPr>
-              <w:pStyle w:val="Sansinterligne"/>
+              <w:pStyle w:val="NoSpacing"/>
             </w:pPr>
             <w:r>
               <w:t xml:space="preserve">La justification est </w:t>
@@ -5897,7 +6259,7 @@
     </w:p>
     <w:p>
       <w:pPr>
-        <w:pStyle w:val="Titre2"/>
+        <w:pStyle w:val="Heading2"/>
       </w:pPr>
       <w:r>
         <w:t>Implémentation des cas de test</w:t>
@@ -5905,7 +6267,7 @@
     </w:p>
     <w:tbl>
       <w:tblPr>
-        <w:tblStyle w:val="Grilledutableau"/>
+        <w:tblStyle w:val="TableGrid"/>
         <w:tblW w:w="8865" w:type="dxa"/>
         <w:tblInd w:w="108" w:type="dxa"/>
         <w:tblLook w:val="04A0" w:firstRow="1" w:lastRow="0" w:firstColumn="1" w:lastColumn="0" w:noHBand="0" w:noVBand="1"/>
@@ -5921,7 +6283,7 @@
           </w:tcPr>
           <w:p>
             <w:pPr>
-              <w:pStyle w:val="Sansinterligne"/>
+              <w:pStyle w:val="NoSpacing"/>
               <w:rPr>
                 <w:b/>
               </w:rPr>
@@ -5947,7 +6309,7 @@
           </w:tcPr>
           <w:p>
             <w:pPr>
-              <w:pStyle w:val="Sansinterligne"/>
+              <w:pStyle w:val="NoSpacing"/>
             </w:pPr>
             <w:r>
               <w:t xml:space="preserve">La qualité de l’implémentation des cas de test est </w:t>
@@ -5971,7 +6333,7 @@
           </w:tcPr>
           <w:p>
             <w:pPr>
-              <w:pStyle w:val="Sansinterligne"/>
+              <w:pStyle w:val="NoSpacing"/>
               <w:rPr>
                 <w:b/>
               </w:rPr>
@@ -6004,7 +6366,7 @@
           </w:tcPr>
           <w:p>
             <w:pPr>
-              <w:pStyle w:val="Sansinterligne"/>
+              <w:pStyle w:val="NoSpacing"/>
             </w:pPr>
             <w:r>
               <w:t xml:space="preserve">La qualité de l’implémentation des cas de test est </w:t>
@@ -6028,7 +6390,7 @@
           </w:tcPr>
           <w:p>
             <w:pPr>
-              <w:pStyle w:val="Sansinterligne"/>
+              <w:pStyle w:val="NoSpacing"/>
               <w:rPr>
                 <w:rFonts w:ascii="Calibri" w:eastAsia="Times New Roman" w:hAnsi="Calibri" w:cs="Times New Roman"/>
                 <w:b/>
@@ -6049,7 +6411,7 @@
           </w:tcPr>
           <w:p>
             <w:pPr>
-              <w:pStyle w:val="Sansinterligne"/>
+              <w:pStyle w:val="NoSpacing"/>
             </w:pPr>
             <w:r>
               <w:t xml:space="preserve">La qualité de l’implémentation des cas de test est </w:t>
@@ -6073,7 +6435,7 @@
           </w:tcPr>
           <w:p>
             <w:pPr>
-              <w:pStyle w:val="Sansinterligne"/>
+              <w:pStyle w:val="NoSpacing"/>
               <w:rPr>
                 <w:b/>
               </w:rPr>
@@ -6100,7 +6462,7 @@
           </w:tcPr>
           <w:p>
             <w:pPr>
-              <w:pStyle w:val="Sansinterligne"/>
+              <w:pStyle w:val="NoSpacing"/>
             </w:pPr>
             <w:r>
               <w:t xml:space="preserve">La qualité de l'implémentation des cas de test est </w:t>
@@ -6124,7 +6486,7 @@
           </w:tcPr>
           <w:p>
             <w:pPr>
-              <w:pStyle w:val="Sansinterligne"/>
+              <w:pStyle w:val="NoSpacing"/>
               <w:rPr>
                 <w:b/>
               </w:rPr>
@@ -6151,7 +6513,7 @@
           </w:tcPr>
           <w:p>
             <w:pPr>
-              <w:pStyle w:val="Sansinterligne"/>
+              <w:pStyle w:val="NoSpacing"/>
             </w:pPr>
             <w:r>
               <w:t xml:space="preserve">La qualité de l'implémentation des cas de test est </w:t>
@@ -6262,7 +6624,7 @@
 </file>
 
 <file path=word/endnotes.xml><?xml version="1.0" encoding="utf-8"?>
-<w:endnotes xmlns:wpc="http://schemas.microsoft.com/office/word/2010/wordprocessingCanvas" xmlns:cx="http://schemas.microsoft.com/office/drawing/2014/chartex" xmlns:cx1="http://schemas.microsoft.com/office/drawing/2015/9/8/chartex" xmlns:mc="http://schemas.openxmlformats.org/markup-compatibility/2006" xmlns:o="urn:schemas-microsoft-com:office:office" xmlns:r="http://schemas.openxmlformats.org/officeDocument/2006/relationships" xmlns:m="http://schemas.openxmlformats.org/officeDocument/2006/math" xmlns:v="urn:schemas-microsoft-com:vml" xmlns:wp14="http://schemas.microsoft.com/office/word/2010/wordprocessingDrawing" xmlns:wp="http://schemas.openxmlformats.org/drawingml/2006/wordprocessingDrawing" xmlns:w10="urn:schemas-microsoft-com:office:word" xmlns:w="http://schemas.openxmlformats.org/wordprocessingml/2006/main" xmlns:w14="http://schemas.microsoft.com/office/word/2010/wordml" xmlns:w15="http://schemas.microsoft.com/office/word/2012/wordml" xmlns:w16se="http://schemas.microsoft.com/office/word/2015/wordml/symex" xmlns:wpg="http://schemas.microsoft.com/office/word/2010/wordprocessingGroup" xmlns:wpi="http://schemas.microsoft.com/office/word/2010/wordprocessingInk" xmlns:wne="http://schemas.microsoft.com/office/word/2006/wordml" xmlns:wps="http://schemas.microsoft.com/office/word/2010/wordprocessingShape" mc:Ignorable="w14 w15 w16se wp14">
+<w:endnotes xmlns:wpc="http://schemas.microsoft.com/office/word/2010/wordprocessingCanvas" xmlns:cx="http://schemas.microsoft.com/office/drawing/2014/chartex" xmlns:cx1="http://schemas.microsoft.com/office/drawing/2015/9/8/chartex" xmlns:cx2="http://schemas.microsoft.com/office/drawing/2015/10/21/chartex" xmlns:mc="http://schemas.openxmlformats.org/markup-compatibility/2006" xmlns:o="urn:schemas-microsoft-com:office:office" xmlns:r="http://schemas.openxmlformats.org/officeDocument/2006/relationships" xmlns:m="http://schemas.openxmlformats.org/officeDocument/2006/math" xmlns:v="urn:schemas-microsoft-com:vml" xmlns:wp14="http://schemas.microsoft.com/office/word/2010/wordprocessingDrawing" xmlns:wp="http://schemas.openxmlformats.org/drawingml/2006/wordprocessingDrawing" xmlns:w10="urn:schemas-microsoft-com:office:word" xmlns:w="http://schemas.openxmlformats.org/wordprocessingml/2006/main" xmlns:w14="http://schemas.microsoft.com/office/word/2010/wordml" xmlns:w15="http://schemas.microsoft.com/office/word/2012/wordml" xmlns:w16se="http://schemas.microsoft.com/office/word/2015/wordml/symex" xmlns:wpg="http://schemas.microsoft.com/office/word/2010/wordprocessingGroup" xmlns:wpi="http://schemas.microsoft.com/office/word/2010/wordprocessingInk" xmlns:wne="http://schemas.microsoft.com/office/word/2006/wordml" xmlns:wps="http://schemas.microsoft.com/office/word/2010/wordprocessingShape" mc:Ignorable="w14 w15 w16se wp14">
   <w:endnote w:type="separator" w:id="-1">
     <w:p>
       <w:r>
@@ -6281,7 +6643,7 @@
 </file>
 
 <file path=word/footer1.xml><?xml version="1.0" encoding="utf-8"?>
-<w:ftr xmlns:wpc="http://schemas.microsoft.com/office/word/2010/wordprocessingCanvas" xmlns:cx="http://schemas.microsoft.com/office/drawing/2014/chartex" xmlns:cx1="http://schemas.microsoft.com/office/drawing/2015/9/8/chartex" xmlns:mc="http://schemas.openxmlformats.org/markup-compatibility/2006" xmlns:o="urn:schemas-microsoft-com:office:office" xmlns:r="http://schemas.openxmlformats.org/officeDocument/2006/relationships" xmlns:m="http://schemas.openxmlformats.org/officeDocument/2006/math" xmlns:v="urn:schemas-microsoft-com:vml" xmlns:wp14="http://schemas.microsoft.com/office/word/2010/wordprocessingDrawing" xmlns:wp="http://schemas.openxmlformats.org/drawingml/2006/wordprocessingDrawing" xmlns:w10="urn:schemas-microsoft-com:office:word" xmlns:w="http://schemas.openxmlformats.org/wordprocessingml/2006/main" xmlns:w14="http://schemas.microsoft.com/office/word/2010/wordml" xmlns:w15="http://schemas.microsoft.com/office/word/2012/wordml" xmlns:w16se="http://schemas.microsoft.com/office/word/2015/wordml/symex" xmlns:wpg="http://schemas.microsoft.com/office/word/2010/wordprocessingGroup" xmlns:wpi="http://schemas.microsoft.com/office/word/2010/wordprocessingInk" xmlns:wne="http://schemas.microsoft.com/office/word/2006/wordml" xmlns:wps="http://schemas.microsoft.com/office/word/2010/wordprocessingShape" mc:Ignorable="w14 w15 w16se wp14">
+<w:ftr xmlns:wpc="http://schemas.microsoft.com/office/word/2010/wordprocessingCanvas" xmlns:cx="http://schemas.microsoft.com/office/drawing/2014/chartex" xmlns:cx1="http://schemas.microsoft.com/office/drawing/2015/9/8/chartex" xmlns:cx2="http://schemas.microsoft.com/office/drawing/2015/10/21/chartex" xmlns:mc="http://schemas.openxmlformats.org/markup-compatibility/2006" xmlns:o="urn:schemas-microsoft-com:office:office" xmlns:r="http://schemas.openxmlformats.org/officeDocument/2006/relationships" xmlns:m="http://schemas.openxmlformats.org/officeDocument/2006/math" xmlns:v="urn:schemas-microsoft-com:vml" xmlns:wp14="http://schemas.microsoft.com/office/word/2010/wordprocessingDrawing" xmlns:wp="http://schemas.openxmlformats.org/drawingml/2006/wordprocessingDrawing" xmlns:w10="urn:schemas-microsoft-com:office:word" xmlns:w="http://schemas.openxmlformats.org/wordprocessingml/2006/main" xmlns:w14="http://schemas.microsoft.com/office/word/2010/wordml" xmlns:w15="http://schemas.microsoft.com/office/word/2012/wordml" xmlns:w16se="http://schemas.microsoft.com/office/word/2015/wordml/symex" xmlns:wpg="http://schemas.microsoft.com/office/word/2010/wordprocessingGroup" xmlns:wpi="http://schemas.microsoft.com/office/word/2010/wordprocessingInk" xmlns:wne="http://schemas.microsoft.com/office/word/2006/wordml" xmlns:wps="http://schemas.microsoft.com/office/word/2010/wordprocessingShape" mc:Ignorable="w14 w15 w16se wp14">
   <w:sdt>
     <w:sdtPr>
       <w:id w:val="1689951777"/>
@@ -6294,7 +6656,7 @@
     <w:sdtContent>
       <w:p>
         <w:pPr>
-          <w:pStyle w:val="Pieddepage"/>
+          <w:pStyle w:val="Footer"/>
           <w:jc w:val="right"/>
         </w:pPr>
         <w:r>
@@ -6311,7 +6673,7 @@
             <w:noProof/>
             <w:lang w:val="fr-FR"/>
           </w:rPr>
-          <w:t>8</w:t>
+          <w:t>9</w:t>
         </w:r>
         <w:r>
           <w:fldChar w:fldCharType="end"/>
@@ -6331,7 +6693,7 @@
 </file>
 
 <file path=word/footnotes.xml><?xml version="1.0" encoding="utf-8"?>
-<w:footnotes xmlns:wpc="http://schemas.microsoft.com/office/word/2010/wordprocessingCanvas" xmlns:cx="http://schemas.microsoft.com/office/drawing/2014/chartex" xmlns:cx1="http://schemas.microsoft.com/office/drawing/2015/9/8/chartex" xmlns:mc="http://schemas.openxmlformats.org/markup-compatibility/2006" xmlns:o="urn:schemas-microsoft-com:office:office" xmlns:r="http://schemas.openxmlformats.org/officeDocument/2006/relationships" xmlns:m="http://schemas.openxmlformats.org/officeDocument/2006/math" xmlns:v="urn:schemas-microsoft-com:vml" xmlns:wp14="http://schemas.microsoft.com/office/word/2010/wordprocessingDrawing" xmlns:wp="http://schemas.openxmlformats.org/drawingml/2006/wordprocessingDrawing" xmlns:w10="urn:schemas-microsoft-com:office:word" xmlns:w="http://schemas.openxmlformats.org/wordprocessingml/2006/main" xmlns:w14="http://schemas.microsoft.com/office/word/2010/wordml" xmlns:w15="http://schemas.microsoft.com/office/word/2012/wordml" xmlns:w16se="http://schemas.microsoft.com/office/word/2015/wordml/symex" xmlns:wpg="http://schemas.microsoft.com/office/word/2010/wordprocessingGroup" xmlns:wpi="http://schemas.microsoft.com/office/word/2010/wordprocessingInk" xmlns:wne="http://schemas.microsoft.com/office/word/2006/wordml" xmlns:wps="http://schemas.microsoft.com/office/word/2010/wordprocessingShape" mc:Ignorable="w14 w15 w16se wp14">
+<w:footnotes xmlns:wpc="http://schemas.microsoft.com/office/word/2010/wordprocessingCanvas" xmlns:cx="http://schemas.microsoft.com/office/drawing/2014/chartex" xmlns:cx1="http://schemas.microsoft.com/office/drawing/2015/9/8/chartex" xmlns:cx2="http://schemas.microsoft.com/office/drawing/2015/10/21/chartex" xmlns:mc="http://schemas.openxmlformats.org/markup-compatibility/2006" xmlns:o="urn:schemas-microsoft-com:office:office" xmlns:r="http://schemas.openxmlformats.org/officeDocument/2006/relationships" xmlns:m="http://schemas.openxmlformats.org/officeDocument/2006/math" xmlns:v="urn:schemas-microsoft-com:vml" xmlns:wp14="http://schemas.microsoft.com/office/word/2010/wordprocessingDrawing" xmlns:wp="http://schemas.openxmlformats.org/drawingml/2006/wordprocessingDrawing" xmlns:w10="urn:schemas-microsoft-com:office:word" xmlns:w="http://schemas.openxmlformats.org/wordprocessingml/2006/main" xmlns:w14="http://schemas.microsoft.com/office/word/2010/wordml" xmlns:w15="http://schemas.microsoft.com/office/word/2012/wordml" xmlns:w16se="http://schemas.microsoft.com/office/word/2015/wordml/symex" xmlns:wpg="http://schemas.microsoft.com/office/word/2010/wordprocessingGroup" xmlns:wpi="http://schemas.microsoft.com/office/word/2010/wordprocessingInk" xmlns:wne="http://schemas.microsoft.com/office/word/2006/wordml" xmlns:wps="http://schemas.microsoft.com/office/word/2010/wordprocessingShape" mc:Ignorable="w14 w15 w16se wp14">
   <w:footnote w:type="separator" w:id="-1">
     <w:p>
       <w:r>
@@ -6350,7 +6712,7 @@
 </file>
 
 <file path=word/numbering.xml><?xml version="1.0" encoding="utf-8"?>
-<w:numbering xmlns:wpc="http://schemas.microsoft.com/office/word/2010/wordprocessingCanvas" xmlns:cx="http://schemas.microsoft.com/office/drawing/2014/chartex" xmlns:cx1="http://schemas.microsoft.com/office/drawing/2015/9/8/chartex" xmlns:mc="http://schemas.openxmlformats.org/markup-compatibility/2006" xmlns:o="urn:schemas-microsoft-com:office:office" xmlns:r="http://schemas.openxmlformats.org/officeDocument/2006/relationships" xmlns:m="http://schemas.openxmlformats.org/officeDocument/2006/math" xmlns:v="urn:schemas-microsoft-com:vml" xmlns:wp14="http://schemas.microsoft.com/office/word/2010/wordprocessingDrawing" xmlns:wp="http://schemas.openxmlformats.org/drawingml/2006/wordprocessingDrawing" xmlns:w10="urn:schemas-microsoft-com:office:word" xmlns:w="http://schemas.openxmlformats.org/wordprocessingml/2006/main" xmlns:w14="http://schemas.microsoft.com/office/word/2010/wordml" xmlns:w15="http://schemas.microsoft.com/office/word/2012/wordml" xmlns:w16se="http://schemas.microsoft.com/office/word/2015/wordml/symex" xmlns:wpg="http://schemas.microsoft.com/office/word/2010/wordprocessingGroup" xmlns:wpi="http://schemas.microsoft.com/office/word/2010/wordprocessingInk" xmlns:wne="http://schemas.microsoft.com/office/word/2006/wordml" xmlns:wps="http://schemas.microsoft.com/office/word/2010/wordprocessingShape" mc:Ignorable="w14 w15 w16se wp14">
+<w:numbering xmlns:wpc="http://schemas.microsoft.com/office/word/2010/wordprocessingCanvas" xmlns:cx="http://schemas.microsoft.com/office/drawing/2014/chartex" xmlns:cx1="http://schemas.microsoft.com/office/drawing/2015/9/8/chartex" xmlns:cx2="http://schemas.microsoft.com/office/drawing/2015/10/21/chartex" xmlns:mc="http://schemas.openxmlformats.org/markup-compatibility/2006" xmlns:o="urn:schemas-microsoft-com:office:office" xmlns:r="http://schemas.openxmlformats.org/officeDocument/2006/relationships" xmlns:m="http://schemas.openxmlformats.org/officeDocument/2006/math" xmlns:v="urn:schemas-microsoft-com:vml" xmlns:wp14="http://schemas.microsoft.com/office/word/2010/wordprocessingDrawing" xmlns:wp="http://schemas.openxmlformats.org/drawingml/2006/wordprocessingDrawing" xmlns:w10="urn:schemas-microsoft-com:office:word" xmlns:w="http://schemas.openxmlformats.org/wordprocessingml/2006/main" xmlns:w14="http://schemas.microsoft.com/office/word/2010/wordml" xmlns:w15="http://schemas.microsoft.com/office/word/2012/wordml" xmlns:w16se="http://schemas.microsoft.com/office/word/2015/wordml/symex" xmlns:wpg="http://schemas.microsoft.com/office/word/2010/wordprocessingGroup" xmlns:wpi="http://schemas.microsoft.com/office/word/2010/wordprocessingInk" xmlns:wne="http://schemas.microsoft.com/office/word/2006/wordml" xmlns:wps="http://schemas.microsoft.com/office/word/2010/wordprocessingShape" mc:Ignorable="w14 w15 w16se wp14">
   <w:abstractNum w:abstractNumId="0" w15:restartNumberingAfterBreak="0">
     <w:nsid w:val="0962309A"/>
     <w:multiLevelType w:val="hybridMultilevel"/>
@@ -6602,7 +6964,7 @@
       </w:pPr>
     </w:pPrDefault>
   </w:docDefaults>
-  <w:latentStyles w:defLockedState="0" w:defUIPriority="99" w:defSemiHidden="0" w:defUnhideWhenUsed="0" w:defQFormat="0" w:count="371">
+  <w:latentStyles w:defLockedState="0" w:defUIPriority="99" w:defSemiHidden="0" w:defUnhideWhenUsed="0" w:defQFormat="0" w:count="372">
     <w:lsdException w:name="Normal" w:uiPriority="0" w:qFormat="1"/>
     <w:lsdException w:name="heading 1" w:uiPriority="9" w:qFormat="1"/>
     <w:lsdException w:name="heading 2" w:semiHidden="1" w:uiPriority="9" w:unhideWhenUsed="1" w:qFormat="1"/>
@@ -6708,7 +7070,6 @@
     <w:lsdException w:name="HTML Sample" w:semiHidden="1" w:unhideWhenUsed="1"/>
     <w:lsdException w:name="HTML Typewriter" w:semiHidden="1" w:unhideWhenUsed="1"/>
     <w:lsdException w:name="HTML Variable" w:semiHidden="1" w:unhideWhenUsed="1"/>
-    <w:lsdException w:name="Normal Table" w:semiHidden="1" w:unhideWhenUsed="1"/>
     <w:lsdException w:name="annotation subject" w:semiHidden="1" w:unhideWhenUsed="1"/>
     <w:lsdException w:name="No List" w:semiHidden="1" w:unhideWhenUsed="1"/>
     <w:lsdException w:name="Outline List 1" w:semiHidden="1" w:unhideWhenUsed="1"/>
@@ -6755,10 +7116,8 @@
     <w:lsdException w:name="Table Subtle 2" w:semiHidden="1" w:unhideWhenUsed="1"/>
     <w:lsdException w:name="Table Web 1" w:semiHidden="1" w:unhideWhenUsed="1"/>
     <w:lsdException w:name="Table Web 2" w:semiHidden="1" w:unhideWhenUsed="1"/>
-    <w:lsdException w:name="Table Web 3" w:semiHidden="1" w:unhideWhenUsed="1"/>
     <w:lsdException w:name="Balloon Text" w:semiHidden="1" w:unhideWhenUsed="1"/>
     <w:lsdException w:name="Table Grid" w:uiPriority="59"/>
-    <w:lsdException w:name="Table Theme" w:semiHidden="1" w:unhideWhenUsed="1"/>
     <w:lsdException w:name="Placeholder Text" w:semiHidden="1"/>
     <w:lsdException w:name="No Spacing" w:uiPriority="1" w:qFormat="1"/>
     <w:lsdException w:name="Light Shading" w:uiPriority="60"/>
@@ -6974,6 +7333,7 @@
     <w:lsdException w:name="List Table 5 Dark Accent 6" w:uiPriority="50"/>
     <w:lsdException w:name="List Table 6 Colorful Accent 6" w:uiPriority="51"/>
     <w:lsdException w:name="List Table 7 Colorful Accent 6" w:uiPriority="52"/>
+    <w:lsdException w:name="Mention" w:semiHidden="1" w:unhideWhenUsed="1"/>
   </w:latentStyles>
   <w:style w:type="paragraph" w:default="1" w:styleId="Normal">
     <w:name w:val="Normal"/>
@@ -6990,11 +7350,11 @@
       <w:lang w:val="fr-CA" w:eastAsia="fr-FR"/>
     </w:rPr>
   </w:style>
-  <w:style w:type="paragraph" w:styleId="Titre1">
+  <w:style w:type="paragraph" w:styleId="Heading1">
     <w:name w:val="heading 1"/>
     <w:basedOn w:val="Normal"/>
     <w:next w:val="Normal"/>
-    <w:link w:val="Titre1Car"/>
+    <w:link w:val="Heading1Char"/>
     <w:uiPriority w:val="9"/>
     <w:qFormat/>
     <w:rsid w:val="00B632C6"/>
@@ -7016,11 +7376,11 @@
       <w:lang w:eastAsia="en-US" w:bidi="en-US"/>
     </w:rPr>
   </w:style>
-  <w:style w:type="paragraph" w:styleId="Titre2">
+  <w:style w:type="paragraph" w:styleId="Heading2">
     <w:name w:val="heading 2"/>
     <w:basedOn w:val="Normal"/>
     <w:next w:val="Normal"/>
-    <w:link w:val="Titre2Car"/>
+    <w:link w:val="Heading2Char"/>
     <w:uiPriority w:val="9"/>
     <w:unhideWhenUsed/>
     <w:qFormat/>
@@ -7043,13 +7403,13 @@
       <w:lang w:eastAsia="en-US" w:bidi="en-US"/>
     </w:rPr>
   </w:style>
-  <w:style w:type="character" w:default="1" w:styleId="Policepardfaut">
+  <w:style w:type="character" w:default="1" w:styleId="DefaultParagraphFont">
     <w:name w:val="Default Paragraph Font"/>
     <w:uiPriority w:val="1"/>
     <w:semiHidden/>
     <w:unhideWhenUsed/>
   </w:style>
-  <w:style w:type="table" w:default="1" w:styleId="TableauNormal">
+  <w:style w:type="table" w:default="1" w:styleId="TableNormal">
     <w:name w:val="Normal Table"/>
     <w:uiPriority w:val="99"/>
     <w:semiHidden/>
@@ -7064,7 +7424,7 @@
       </w:tblCellMar>
     </w:tblPr>
   </w:style>
-  <w:style w:type="numbering" w:default="1" w:styleId="Aucuneliste">
+  <w:style w:type="numbering" w:default="1" w:styleId="NoList">
     <w:name w:val="No List"/>
     <w:uiPriority w:val="99"/>
     <w:semiHidden/>
@@ -7072,19 +7432,19 @@
   </w:style>
   <w:style w:type="paragraph" w:customStyle="1" w:styleId="Titre11">
     <w:name w:val="Titre 11"/>
-    <w:basedOn w:val="Titre10"/>
+    <w:basedOn w:val="Titre1"/>
   </w:style>
   <w:style w:type="paragraph" w:customStyle="1" w:styleId="Titre21">
     <w:name w:val="Titre 21"/>
-    <w:basedOn w:val="Titre10"/>
+    <w:basedOn w:val="Titre1"/>
   </w:style>
   <w:style w:type="paragraph" w:customStyle="1" w:styleId="Titre31">
     <w:name w:val="Titre 31"/>
-    <w:basedOn w:val="Titre10"/>
+    <w:basedOn w:val="Titre1"/>
   </w:style>
   <w:style w:type="character" w:customStyle="1" w:styleId="FooterChar">
     <w:name w:val="Footer Char"/>
-    <w:basedOn w:val="Policepardfaut"/>
+    <w:basedOn w:val="DefaultParagraphFont"/>
     <w:link w:val="Pieddepage1"/>
     <w:semiHidden/>
     <w:qFormat/>
@@ -7096,10 +7456,10 @@
       <w:lang w:val="en-US"/>
     </w:rPr>
   </w:style>
-  <w:style w:type="character" w:customStyle="1" w:styleId="TextedebullesCar">
-    <w:name w:val="Texte de bulles Car"/>
-    <w:basedOn w:val="Policepardfaut"/>
-    <w:link w:val="Textedebulles"/>
+  <w:style w:type="character" w:customStyle="1" w:styleId="BalloonTextChar">
+    <w:name w:val="Balloon Text Char"/>
+    <w:basedOn w:val="DefaultParagraphFont"/>
+    <w:link w:val="BalloonText"/>
     <w:uiPriority w:val="99"/>
     <w:semiHidden/>
     <w:qFormat/>
@@ -7111,7 +7471,7 @@
       <w:lang w:val="fr-CA" w:eastAsia="fr-FR"/>
     </w:rPr>
   </w:style>
-  <w:style w:type="paragraph" w:customStyle="1" w:styleId="Titre10">
+  <w:style w:type="paragraph" w:customStyle="1" w:styleId="Titre1">
     <w:name w:val="Titre1"/>
     <w:basedOn w:val="Normal"/>
     <w:next w:val="Corpsdetexte1"/>
@@ -7190,10 +7550,10 @@
       <w:spacing w:beforeAutospacing="1" w:afterAutospacing="1"/>
     </w:pPr>
   </w:style>
-  <w:style w:type="paragraph" w:styleId="Textedebulles">
+  <w:style w:type="paragraph" w:styleId="BalloonText">
     <w:name w:val="Balloon Text"/>
     <w:basedOn w:val="Normal"/>
-    <w:link w:val="TextedebullesCar"/>
+    <w:link w:val="BalloonTextChar"/>
     <w:uiPriority w:val="99"/>
     <w:semiHidden/>
     <w:unhideWhenUsed/>
@@ -7212,16 +7572,16 @@
   </w:style>
   <w:style w:type="paragraph" w:customStyle="1" w:styleId="Titreprincipal">
     <w:name w:val="Titre principal"/>
-    <w:basedOn w:val="Titre10"/>
+    <w:basedOn w:val="Titre1"/>
   </w:style>
   <w:style w:type="paragraph" w:customStyle="1" w:styleId="Sous-titre1">
     <w:name w:val="Sous-titre1"/>
-    <w:basedOn w:val="Titre10"/>
+    <w:basedOn w:val="Titre1"/>
   </w:style>
-  <w:style w:type="paragraph" w:styleId="En-tte">
+  <w:style w:type="paragraph" w:styleId="Header">
     <w:name w:val="header"/>
     <w:basedOn w:val="Normal"/>
-    <w:link w:val="En-tteCar"/>
+    <w:link w:val="HeaderChar"/>
     <w:uiPriority w:val="99"/>
     <w:unhideWhenUsed/>
     <w:rsid w:val="00E440A0"/>
@@ -7232,10 +7592,10 @@
       </w:tabs>
     </w:pPr>
   </w:style>
-  <w:style w:type="character" w:customStyle="1" w:styleId="En-tteCar">
-    <w:name w:val="En-tête Car"/>
-    <w:basedOn w:val="Policepardfaut"/>
-    <w:link w:val="En-tte"/>
+  <w:style w:type="character" w:customStyle="1" w:styleId="HeaderChar">
+    <w:name w:val="Header Char"/>
+    <w:basedOn w:val="DefaultParagraphFont"/>
+    <w:link w:val="Header"/>
     <w:uiPriority w:val="99"/>
     <w:rsid w:val="00E440A0"/>
     <w:rPr>
@@ -7245,10 +7605,10 @@
       <w:lang w:val="fr-CA" w:eastAsia="fr-FR"/>
     </w:rPr>
   </w:style>
-  <w:style w:type="paragraph" w:styleId="Pieddepage">
+  <w:style w:type="paragraph" w:styleId="Footer">
     <w:name w:val="footer"/>
     <w:basedOn w:val="Normal"/>
-    <w:link w:val="PieddepageCar"/>
+    <w:link w:val="FooterChar1"/>
     <w:uiPriority w:val="99"/>
     <w:unhideWhenUsed/>
     <w:rsid w:val="00E440A0"/>
@@ -7259,10 +7619,10 @@
       </w:tabs>
     </w:pPr>
   </w:style>
-  <w:style w:type="character" w:customStyle="1" w:styleId="PieddepageCar">
-    <w:name w:val="Pied de page Car"/>
-    <w:basedOn w:val="Policepardfaut"/>
-    <w:link w:val="Pieddepage"/>
+  <w:style w:type="character" w:customStyle="1" w:styleId="FooterChar1">
+    <w:name w:val="Footer Char1"/>
+    <w:basedOn w:val="DefaultParagraphFont"/>
+    <w:link w:val="Footer"/>
     <w:uiPriority w:val="99"/>
     <w:rsid w:val="00E440A0"/>
     <w:rPr>
@@ -7280,9 +7640,9 @@
       <w:spacing w:after="140" w:line="288" w:lineRule="auto"/>
     </w:pPr>
   </w:style>
-  <w:style w:type="character" w:styleId="Lienhypertexte">
+  <w:style w:type="character" w:styleId="Hyperlink">
     <w:name w:val="Hyperlink"/>
-    <w:basedOn w:val="Policepardfaut"/>
+    <w:basedOn w:val="DefaultParagraphFont"/>
     <w:uiPriority w:val="99"/>
     <w:unhideWhenUsed/>
     <w:rsid w:val="006921E5"/>
@@ -7309,10 +7669,10 @@
       <w:lang w:eastAsia="ar-SA"/>
     </w:rPr>
   </w:style>
-  <w:style w:type="character" w:customStyle="1" w:styleId="Titre1Car">
-    <w:name w:val="Titre 1 Car"/>
-    <w:basedOn w:val="Policepardfaut"/>
-    <w:link w:val="Titre1"/>
+  <w:style w:type="character" w:customStyle="1" w:styleId="Heading1Char">
+    <w:name w:val="Heading 1 Char"/>
+    <w:basedOn w:val="DefaultParagraphFont"/>
+    <w:link w:val="Heading1"/>
     <w:uiPriority w:val="9"/>
     <w:rsid w:val="00B632C6"/>
     <w:rPr>
@@ -7325,10 +7685,10 @@
       <w:lang w:val="fr-CA" w:bidi="en-US"/>
     </w:rPr>
   </w:style>
-  <w:style w:type="character" w:customStyle="1" w:styleId="Titre2Car">
-    <w:name w:val="Titre 2 Car"/>
-    <w:basedOn w:val="Policepardfaut"/>
-    <w:link w:val="Titre2"/>
+  <w:style w:type="character" w:customStyle="1" w:styleId="Heading2Char">
+    <w:name w:val="Heading 2 Char"/>
+    <w:basedOn w:val="DefaultParagraphFont"/>
+    <w:link w:val="Heading2"/>
     <w:uiPriority w:val="9"/>
     <w:rsid w:val="00B632C6"/>
     <w:rPr>
@@ -7341,7 +7701,7 @@
       <w:lang w:val="fr-CA" w:bidi="en-US"/>
     </w:rPr>
   </w:style>
-  <w:style w:type="paragraph" w:styleId="Sansinterligne">
+  <w:style w:type="paragraph" w:styleId="NoSpacing">
     <w:name w:val="No Spacing"/>
     <w:basedOn w:val="Normal"/>
     <w:uiPriority w:val="1"/>
@@ -7358,7 +7718,7 @@
       <w:lang w:eastAsia="en-US" w:bidi="en-US"/>
     </w:rPr>
   </w:style>
-  <w:style w:type="paragraph" w:styleId="Paragraphedeliste">
+  <w:style w:type="paragraph" w:styleId="ListParagraph">
     <w:name w:val="List Paragraph"/>
     <w:basedOn w:val="Normal"/>
     <w:uiPriority w:val="34"/>
@@ -7378,9 +7738,9 @@
       <w:lang w:eastAsia="en-US" w:bidi="en-US"/>
     </w:rPr>
   </w:style>
-  <w:style w:type="table" w:styleId="Grilledutableau">
+  <w:style w:type="table" w:styleId="TableGrid">
     <w:name w:val="Table Grid"/>
-    <w:basedOn w:val="TableauNormal"/>
+    <w:basedOn w:val="TableNormal"/>
     <w:uiPriority w:val="59"/>
     <w:rsid w:val="00B632C6"/>
     <w:pPr>

</xml_diff>